<commit_message>
remove temporary files and update PerbandinganList documentation for clarity
</commit_message>
<xml_diff>
--- a/Praktikum Struktur Data/Modul 2/Tugas 2/Laporan Tugas 2.docx
+++ b/Praktikum Struktur Data/Modul 2/Tugas 2/Laporan Tugas 2.docx
@@ -1024,23 +1024,18 @@
         </w:rPr>
         <w:t xml:space="preserve"> List</w:t>
       </w:r>
-      <w:r>
-        <w:rPr>
-          <w:rFonts w:ascii="Times New Roman" w:hAnsi="Times New Roman" w:cs="Times New Roman"/>
-        </w:rPr>
-        <w:t>:</w:t>
-      </w:r>
     </w:p>
     <w:p>
       <w:pPr>
         <w:numPr>
           <w:ilvl w:val="1"/>
-          <w:numId w:val="3"/>
+          <w:numId w:val="26"/>
         </w:numPr>
         <w:tabs>
           <w:tab w:val="left" w:pos="0"/>
         </w:tabs>
         <w:spacing w:line="360" w:lineRule="auto"/>
+        <w:jc w:val="both"/>
         <w:rPr>
           <w:rFonts w:ascii="Times New Roman" w:hAnsi="Times New Roman" w:cs="Times New Roman"/>
         </w:rPr>
@@ -1154,12 +1149,13 @@
       <w:pPr>
         <w:numPr>
           <w:ilvl w:val="1"/>
-          <w:numId w:val="3"/>
+          <w:numId w:val="26"/>
         </w:numPr>
         <w:tabs>
           <w:tab w:val="left" w:pos="0"/>
         </w:tabs>
         <w:spacing w:line="360" w:lineRule="auto"/>
+        <w:jc w:val="both"/>
         <w:rPr>
           <w:rFonts w:ascii="Times New Roman" w:hAnsi="Times New Roman" w:cs="Times New Roman"/>
         </w:rPr>
@@ -1309,23 +1305,18 @@
         </w:rPr>
         <w:t xml:space="preserve"> Waktu</w:t>
       </w:r>
-      <w:r>
-        <w:rPr>
-          <w:rFonts w:ascii="Times New Roman" w:hAnsi="Times New Roman" w:cs="Times New Roman"/>
-        </w:rPr>
-        <w:t>:</w:t>
-      </w:r>
     </w:p>
     <w:p>
       <w:pPr>
         <w:numPr>
           <w:ilvl w:val="1"/>
-          <w:numId w:val="3"/>
+          <w:numId w:val="27"/>
         </w:numPr>
         <w:tabs>
           <w:tab w:val="left" w:pos="0"/>
         </w:tabs>
         <w:spacing w:line="360" w:lineRule="auto"/>
+        <w:jc w:val="both"/>
         <w:rPr>
           <w:rFonts w:ascii="Times New Roman" w:hAnsi="Times New Roman" w:cs="Times New Roman"/>
         </w:rPr>
@@ -1439,12 +1430,13 @@
       <w:pPr>
         <w:numPr>
           <w:ilvl w:val="1"/>
-          <w:numId w:val="3"/>
+          <w:numId w:val="27"/>
         </w:numPr>
         <w:tabs>
           <w:tab w:val="left" w:pos="0"/>
         </w:tabs>
         <w:spacing w:line="360" w:lineRule="auto"/>
+        <w:jc w:val="both"/>
         <w:rPr>
           <w:rFonts w:ascii="Times New Roman" w:hAnsi="Times New Roman" w:cs="Times New Roman"/>
         </w:rPr>
@@ -1604,23 +1596,18 @@
         <w:t>Diuji</w:t>
       </w:r>
       <w:proofErr w:type="spellEnd"/>
-      <w:r>
-        <w:rPr>
-          <w:rFonts w:ascii="Times New Roman" w:hAnsi="Times New Roman" w:cs="Times New Roman"/>
-        </w:rPr>
-        <w:t>:</w:t>
-      </w:r>
     </w:p>
     <w:p>
       <w:pPr>
         <w:numPr>
           <w:ilvl w:val="1"/>
-          <w:numId w:val="3"/>
+          <w:numId w:val="28"/>
         </w:numPr>
         <w:tabs>
           <w:tab w:val="left" w:pos="0"/>
         </w:tabs>
         <w:spacing w:line="360" w:lineRule="auto"/>
+        <w:jc w:val="both"/>
         <w:rPr>
           <w:rFonts w:ascii="Times New Roman" w:hAnsi="Times New Roman" w:cs="Times New Roman"/>
         </w:rPr>
@@ -1696,12 +1683,13 @@
       <w:pPr>
         <w:numPr>
           <w:ilvl w:val="1"/>
-          <w:numId w:val="3"/>
+          <w:numId w:val="28"/>
         </w:numPr>
         <w:tabs>
           <w:tab w:val="left" w:pos="0"/>
         </w:tabs>
         <w:spacing w:line="360" w:lineRule="auto"/>
+        <w:jc w:val="both"/>
         <w:rPr>
           <w:rFonts w:ascii="Times New Roman" w:hAnsi="Times New Roman" w:cs="Times New Roman"/>
         </w:rPr>
@@ -1791,12 +1779,13 @@
       <w:pPr>
         <w:numPr>
           <w:ilvl w:val="1"/>
-          <w:numId w:val="3"/>
+          <w:numId w:val="28"/>
         </w:numPr>
         <w:tabs>
           <w:tab w:val="left" w:pos="0"/>
         </w:tabs>
         <w:spacing w:line="360" w:lineRule="auto"/>
+        <w:jc w:val="both"/>
         <w:rPr>
           <w:rFonts w:ascii="Times New Roman" w:hAnsi="Times New Roman" w:cs="Times New Roman"/>
         </w:rPr>
@@ -1969,23 +1958,18 @@
         </w:rPr>
         <w:t xml:space="preserve"> Hasil</w:t>
       </w:r>
-      <w:r>
-        <w:rPr>
-          <w:rFonts w:ascii="Times New Roman" w:hAnsi="Times New Roman" w:cs="Times New Roman"/>
-        </w:rPr>
-        <w:t>:</w:t>
-      </w:r>
     </w:p>
     <w:p>
       <w:pPr>
         <w:numPr>
           <w:ilvl w:val="1"/>
-          <w:numId w:val="3"/>
+          <w:numId w:val="29"/>
         </w:numPr>
         <w:tabs>
           <w:tab w:val="left" w:pos="0"/>
         </w:tabs>
         <w:spacing w:line="360" w:lineRule="auto"/>
+        <w:jc w:val="both"/>
         <w:rPr>
           <w:rFonts w:ascii="Times New Roman" w:hAnsi="Times New Roman" w:cs="Times New Roman"/>
         </w:rPr>
@@ -2057,12 +2041,13 @@
       <w:pPr>
         <w:numPr>
           <w:ilvl w:val="1"/>
-          <w:numId w:val="3"/>
+          <w:numId w:val="29"/>
         </w:numPr>
         <w:tabs>
           <w:tab w:val="left" w:pos="0"/>
         </w:tabs>
         <w:spacing w:line="360" w:lineRule="auto"/>
+        <w:jc w:val="both"/>
         <w:rPr>
           <w:rFonts w:ascii="Times New Roman" w:hAnsi="Times New Roman" w:cs="Times New Roman"/>
         </w:rPr>
@@ -2265,7 +2250,7 @@
           <w:rFonts w:ascii="Times New Roman" w:hAnsi="Times New Roman" w:cs="Times New Roman"/>
         </w:rPr>
         <w:pict w14:anchorId="0609CB7C">
-          <v:rect id="_x0000_i1052" style="width:0;height:.75pt" o:hralign="center" o:hrstd="t" o:hrnoshade="t" o:hr="t" fillcolor="#f8faff" stroked="f"/>
+          <v:rect id="_x0000_i1025" style="width:0;height:.75pt" o:hralign="center" o:hrstd="t" o:hrnoshade="t" o:hr="t" fillcolor="#f8faff" stroked="f"/>
         </w:pict>
       </w:r>
     </w:p>
@@ -2891,6 +2876,23 @@
     </w:p>
     <w:p>
       <w:pPr>
+        <w:rPr>
+          <w:rFonts w:ascii="Times New Roman" w:hAnsi="Times New Roman" w:cs="Times New Roman"/>
+          <w:b/>
+          <w:bCs/>
+        </w:rPr>
+      </w:pPr>
+      <w:r>
+        <w:rPr>
+          <w:rFonts w:ascii="Times New Roman" w:hAnsi="Times New Roman" w:cs="Times New Roman"/>
+          <w:b/>
+          <w:bCs/>
+        </w:rPr>
+        <w:br w:type="page"/>
+      </w:r>
+    </w:p>
+    <w:p>
+      <w:pPr>
         <w:tabs>
           <w:tab w:val="left" w:pos="0"/>
         </w:tabs>
@@ -2907,6 +2909,7 @@
           <w:b/>
           <w:bCs/>
         </w:rPr>
+        <w:lastRenderedPageBreak/>
         <w:t xml:space="preserve">4. </w:t>
       </w:r>
       <w:proofErr w:type="spellStart"/>
@@ -3006,6 +3009,7 @@
           <w:tab w:val="left" w:pos="0"/>
         </w:tabs>
         <w:spacing w:line="360" w:lineRule="auto"/>
+        <w:jc w:val="both"/>
         <w:rPr>
           <w:rFonts w:ascii="Times New Roman" w:hAnsi="Times New Roman" w:cs="Times New Roman"/>
         </w:rPr>
@@ -3045,6 +3049,7 @@
           <w:tab w:val="left" w:pos="0"/>
         </w:tabs>
         <w:spacing w:line="360" w:lineRule="auto"/>
+        <w:jc w:val="both"/>
         <w:rPr>
           <w:rFonts w:ascii="Times New Roman" w:hAnsi="Times New Roman" w:cs="Times New Roman"/>
         </w:rPr>
@@ -3454,11 +3459,71 @@
         <w:t>Visualisasi</w:t>
       </w:r>
       <w:proofErr w:type="spellEnd"/>
-      <w:r>
-        <w:rPr>
-          <w:rFonts w:ascii="Times New Roman" w:hAnsi="Times New Roman" w:cs="Times New Roman"/>
-        </w:rPr>
-        <w:t>:</w:t>
+    </w:p>
+    <w:p>
+      <w:pPr>
+        <w:tabs>
+          <w:tab w:val="left" w:pos="0"/>
+        </w:tabs>
+        <w:spacing w:line="360" w:lineRule="auto"/>
+        <w:ind w:left="1440"/>
+        <w:jc w:val="center"/>
+        <w:rPr>
+          <w:rFonts w:ascii="Times New Roman" w:hAnsi="Times New Roman" w:cs="Times New Roman"/>
+        </w:rPr>
+      </w:pPr>
+      <w:r>
+        <w:rPr>
+          <w:noProof/>
+        </w:rPr>
+        <w:drawing>
+          <wp:inline distT="0" distB="0" distL="0" distR="0" wp14:anchorId="65FBF004" wp14:editId="4B9FB8E4">
+            <wp:extent cx="2887484" cy="1554480"/>
+            <wp:effectExtent l="0" t="0" r="8255" b="0"/>
+            <wp:docPr id="1619880888" name="Picture 2" descr="ArrayList in Java With Examples"/>
+            <wp:cNvGraphicFramePr>
+              <a:graphicFrameLocks xmlns:a="http://schemas.openxmlformats.org/drawingml/2006/main" noChangeAspect="1"/>
+            </wp:cNvGraphicFramePr>
+            <a:graphic xmlns:a="http://schemas.openxmlformats.org/drawingml/2006/main">
+              <a:graphicData uri="http://schemas.openxmlformats.org/drawingml/2006/picture">
+                <pic:pic xmlns:pic="http://schemas.openxmlformats.org/drawingml/2006/picture">
+                  <pic:nvPicPr>
+                    <pic:cNvPr id="0" name="Picture 4" descr="ArrayList in Java With Examples"/>
+                    <pic:cNvPicPr>
+                      <a:picLocks noChangeAspect="1" noChangeArrowheads="1"/>
+                    </pic:cNvPicPr>
+                  </pic:nvPicPr>
+                  <pic:blipFill>
+                    <a:blip r:embed="rId5">
+                      <a:extLst>
+                        <a:ext uri="{28A0092B-C50C-407E-A947-70E740481C1C}">
+                          <a14:useLocalDpi xmlns:a14="http://schemas.microsoft.com/office/drawing/2010/main" val="0"/>
+                        </a:ext>
+                      </a:extLst>
+                    </a:blip>
+                    <a:srcRect/>
+                    <a:stretch>
+                      <a:fillRect/>
+                    </a:stretch>
+                  </pic:blipFill>
+                  <pic:spPr bwMode="auto">
+                    <a:xfrm>
+                      <a:off x="0" y="0"/>
+                      <a:ext cx="2887484" cy="1554480"/>
+                    </a:xfrm>
+                    <a:prstGeom prst="rect">
+                      <a:avLst/>
+                    </a:prstGeom>
+                    <a:noFill/>
+                    <a:ln>
+                      <a:noFill/>
+                    </a:ln>
+                  </pic:spPr>
+                </pic:pic>
+              </a:graphicData>
+            </a:graphic>
+          </wp:inline>
+        </w:drawing>
       </w:r>
     </w:p>
     <w:p>
@@ -3510,7 +3575,6 @@
           <w:b/>
           <w:bCs/>
         </w:rPr>
-        <w:lastRenderedPageBreak/>
         <w:t xml:space="preserve">Waktu </w:t>
       </w:r>
       <w:proofErr w:type="spellStart"/>
@@ -3540,6 +3604,7 @@
           <w:tab w:val="left" w:pos="0"/>
         </w:tabs>
         <w:spacing w:line="360" w:lineRule="auto"/>
+        <w:jc w:val="both"/>
         <w:rPr>
           <w:rFonts w:ascii="Times New Roman" w:hAnsi="Times New Roman" w:cs="Times New Roman"/>
         </w:rPr>
@@ -3740,21 +3805,7 @@
         <w:rPr>
           <w:rFonts w:ascii="Times New Roman" w:hAnsi="Times New Roman" w:cs="Times New Roman"/>
         </w:rPr>
-        <w:t xml:space="preserve"> </w:t>
-      </w:r>
-      <w:proofErr w:type="gramStart"/>
-      <w:r>
-        <w:rPr>
-          <w:rFonts w:ascii="Times New Roman" w:hAnsi="Times New Roman" w:cs="Times New Roman"/>
-        </w:rPr>
-        <w:t>O(</w:t>
-      </w:r>
-      <w:proofErr w:type="gramEnd"/>
-      <w:r>
-        <w:rPr>
-          <w:rFonts w:ascii="Times New Roman" w:hAnsi="Times New Roman" w:cs="Times New Roman"/>
-        </w:rPr>
-        <w:t xml:space="preserve">1). Ini </w:t>
+        <w:t xml:space="preserve"> O(1). Ini </w:t>
       </w:r>
       <w:proofErr w:type="spellStart"/>
       <w:r>
@@ -3879,12 +3930,6 @@
         <w:t>Visualisasi</w:t>
       </w:r>
       <w:proofErr w:type="spellEnd"/>
-      <w:r>
-        <w:rPr>
-          <w:rFonts w:ascii="Times New Roman" w:hAnsi="Times New Roman" w:cs="Times New Roman"/>
-        </w:rPr>
-        <w:t>:</w:t>
-      </w:r>
     </w:p>
     <w:p>
       <w:pPr>
@@ -3892,18 +3937,85 @@
           <w:tab w:val="left" w:pos="0"/>
         </w:tabs>
         <w:spacing w:line="360" w:lineRule="auto"/>
-        <w:rPr>
-          <w:rFonts w:ascii="Times New Roman" w:hAnsi="Times New Roman" w:cs="Times New Roman"/>
-          <w:b/>
-          <w:bCs/>
-        </w:rPr>
-      </w:pPr>
-      <w:r>
-        <w:rPr>
-          <w:rFonts w:ascii="Times New Roman" w:hAnsi="Times New Roman" w:cs="Times New Roman"/>
-          <w:b/>
-          <w:bCs/>
-        </w:rPr>
+        <w:ind w:left="1440"/>
+        <w:jc w:val="center"/>
+        <w:rPr>
+          <w:rFonts w:ascii="Times New Roman" w:hAnsi="Times New Roman" w:cs="Times New Roman"/>
+        </w:rPr>
+      </w:pPr>
+      <w:r>
+        <w:rPr>
+          <w:noProof/>
+        </w:rPr>
+        <w:drawing>
+          <wp:inline distT="0" distB="0" distL="0" distR="0" wp14:anchorId="351F61DB" wp14:editId="23137230">
+            <wp:extent cx="4069386" cy="1463040"/>
+            <wp:effectExtent l="0" t="0" r="7620" b="3810"/>
+            <wp:docPr id="1183945064" name="Picture 3" descr="C Program For Inserting A Node In A Linked List - GeeksforGeeks"/>
+            <wp:cNvGraphicFramePr>
+              <a:graphicFrameLocks xmlns:a="http://schemas.openxmlformats.org/drawingml/2006/main" noChangeAspect="1"/>
+            </wp:cNvGraphicFramePr>
+            <a:graphic xmlns:a="http://schemas.openxmlformats.org/drawingml/2006/main">
+              <a:graphicData uri="http://schemas.openxmlformats.org/drawingml/2006/picture">
+                <pic:pic xmlns:pic="http://schemas.openxmlformats.org/drawingml/2006/picture">
+                  <pic:nvPicPr>
+                    <pic:cNvPr id="0" name="Picture 6" descr="C Program For Inserting A Node In A Linked List - GeeksforGeeks"/>
+                    <pic:cNvPicPr>
+                      <a:picLocks noChangeAspect="1" noChangeArrowheads="1"/>
+                    </pic:cNvPicPr>
+                  </pic:nvPicPr>
+                  <pic:blipFill>
+                    <a:blip r:embed="rId6">
+                      <a:extLst>
+                        <a:ext uri="{28A0092B-C50C-407E-A947-70E740481C1C}">
+                          <a14:useLocalDpi xmlns:a14="http://schemas.microsoft.com/office/drawing/2010/main" val="0"/>
+                        </a:ext>
+                      </a:extLst>
+                    </a:blip>
+                    <a:srcRect/>
+                    <a:stretch>
+                      <a:fillRect/>
+                    </a:stretch>
+                  </pic:blipFill>
+                  <pic:spPr bwMode="auto">
+                    <a:xfrm>
+                      <a:off x="0" y="0"/>
+                      <a:ext cx="4069386" cy="1463040"/>
+                    </a:xfrm>
+                    <a:prstGeom prst="rect">
+                      <a:avLst/>
+                    </a:prstGeom>
+                    <a:noFill/>
+                    <a:ln>
+                      <a:noFill/>
+                    </a:ln>
+                  </pic:spPr>
+                </pic:pic>
+              </a:graphicData>
+            </a:graphic>
+          </wp:inline>
+        </w:drawing>
+      </w:r>
+    </w:p>
+    <w:p>
+      <w:pPr>
+        <w:tabs>
+          <w:tab w:val="left" w:pos="0"/>
+        </w:tabs>
+        <w:spacing w:line="360" w:lineRule="auto"/>
+        <w:rPr>
+          <w:rFonts w:ascii="Times New Roman" w:hAnsi="Times New Roman" w:cs="Times New Roman"/>
+          <w:b/>
+          <w:bCs/>
+        </w:rPr>
+      </w:pPr>
+      <w:r>
+        <w:rPr>
+          <w:rFonts w:ascii="Times New Roman" w:hAnsi="Times New Roman" w:cs="Times New Roman"/>
+          <w:b/>
+          <w:bCs/>
+        </w:rPr>
+        <w:lastRenderedPageBreak/>
         <w:t xml:space="preserve">b. </w:t>
       </w:r>
       <w:proofErr w:type="spellStart"/>
@@ -4300,11 +4412,71 @@
         <w:t>Visualisasi</w:t>
       </w:r>
       <w:proofErr w:type="spellEnd"/>
-      <w:r>
-        <w:rPr>
-          <w:rFonts w:ascii="Times New Roman" w:hAnsi="Times New Roman" w:cs="Times New Roman"/>
-        </w:rPr>
-        <w:t>:</w:t>
+    </w:p>
+    <w:p>
+      <w:pPr>
+        <w:tabs>
+          <w:tab w:val="left" w:pos="0"/>
+        </w:tabs>
+        <w:spacing w:line="360" w:lineRule="auto"/>
+        <w:ind w:left="1440"/>
+        <w:jc w:val="center"/>
+        <w:rPr>
+          <w:rFonts w:ascii="Times New Roman" w:hAnsi="Times New Roman" w:cs="Times New Roman"/>
+        </w:rPr>
+      </w:pPr>
+      <w:r>
+        <w:rPr>
+          <w:noProof/>
+        </w:rPr>
+        <w:drawing>
+          <wp:inline distT="0" distB="0" distL="0" distR="0" wp14:anchorId="5675B3CF" wp14:editId="24C52664">
+            <wp:extent cx="3461939" cy="1737360"/>
+            <wp:effectExtent l="0" t="0" r="0" b="0"/>
+            <wp:docPr id="1311130388" name="Picture 5" descr="ArrayList in Java With Examples"/>
+            <wp:cNvGraphicFramePr>
+              <a:graphicFrameLocks xmlns:a="http://schemas.openxmlformats.org/drawingml/2006/main" noChangeAspect="1"/>
+            </wp:cNvGraphicFramePr>
+            <a:graphic xmlns:a="http://schemas.openxmlformats.org/drawingml/2006/main">
+              <a:graphicData uri="http://schemas.openxmlformats.org/drawingml/2006/picture">
+                <pic:pic xmlns:pic="http://schemas.openxmlformats.org/drawingml/2006/picture">
+                  <pic:nvPicPr>
+                    <pic:cNvPr id="0" name="Picture 10" descr="ArrayList in Java With Examples"/>
+                    <pic:cNvPicPr>
+                      <a:picLocks noChangeAspect="1" noChangeArrowheads="1"/>
+                    </pic:cNvPicPr>
+                  </pic:nvPicPr>
+                  <pic:blipFill>
+                    <a:blip r:embed="rId7">
+                      <a:extLst>
+                        <a:ext uri="{28A0092B-C50C-407E-A947-70E740481C1C}">
+                          <a14:useLocalDpi xmlns:a14="http://schemas.microsoft.com/office/drawing/2010/main" val="0"/>
+                        </a:ext>
+                      </a:extLst>
+                    </a:blip>
+                    <a:srcRect/>
+                    <a:stretch>
+                      <a:fillRect/>
+                    </a:stretch>
+                  </pic:blipFill>
+                  <pic:spPr bwMode="auto">
+                    <a:xfrm>
+                      <a:off x="0" y="0"/>
+                      <a:ext cx="3461939" cy="1737360"/>
+                    </a:xfrm>
+                    <a:prstGeom prst="rect">
+                      <a:avLst/>
+                    </a:prstGeom>
+                    <a:noFill/>
+                    <a:ln>
+                      <a:noFill/>
+                    </a:ln>
+                  </pic:spPr>
+                </pic:pic>
+              </a:graphicData>
+            </a:graphic>
+          </wp:inline>
+        </w:drawing>
       </w:r>
     </w:p>
     <w:p>
@@ -4385,6 +4557,7 @@
           <w:tab w:val="left" w:pos="0"/>
         </w:tabs>
         <w:spacing w:line="360" w:lineRule="auto"/>
+        <w:jc w:val="both"/>
         <w:rPr>
           <w:rFonts w:ascii="Times New Roman" w:hAnsi="Times New Roman" w:cs="Times New Roman"/>
         </w:rPr>
@@ -4808,12 +4981,6 @@
         <w:t>Visualisasi</w:t>
       </w:r>
       <w:proofErr w:type="spellEnd"/>
-      <w:r>
-        <w:rPr>
-          <w:rFonts w:ascii="Times New Roman" w:hAnsi="Times New Roman" w:cs="Times New Roman"/>
-        </w:rPr>
-        <w:t>:</w:t>
-      </w:r>
     </w:p>
     <w:p>
       <w:pPr>
@@ -4821,18 +4988,101 @@
           <w:tab w:val="left" w:pos="0"/>
         </w:tabs>
         <w:spacing w:line="360" w:lineRule="auto"/>
-        <w:rPr>
-          <w:rFonts w:ascii="Times New Roman" w:hAnsi="Times New Roman" w:cs="Times New Roman"/>
-          <w:b/>
-          <w:bCs/>
-        </w:rPr>
-      </w:pPr>
-      <w:r>
-        <w:rPr>
-          <w:rFonts w:ascii="Times New Roman" w:hAnsi="Times New Roman" w:cs="Times New Roman"/>
-          <w:b/>
-          <w:bCs/>
-        </w:rPr>
+        <w:ind w:left="1440"/>
+        <w:jc w:val="center"/>
+        <w:rPr>
+          <w:rFonts w:ascii="Times New Roman" w:hAnsi="Times New Roman" w:cs="Times New Roman"/>
+        </w:rPr>
+      </w:pPr>
+      <w:r>
+        <w:rPr>
+          <w:noProof/>
+        </w:rPr>
+        <w:drawing>
+          <wp:inline distT="0" distB="0" distL="0" distR="0" wp14:anchorId="6F6BA53A" wp14:editId="0E48F9C6">
+            <wp:extent cx="4881471" cy="1188720"/>
+            <wp:effectExtent l="0" t="0" r="0" b="0"/>
+            <wp:docPr id="298427993" name="Picture 4" descr="Python Program for Deleting a Node in a Linked List - GeeksforGeeks"/>
+            <wp:cNvGraphicFramePr>
+              <a:graphicFrameLocks xmlns:a="http://schemas.openxmlformats.org/drawingml/2006/main" noChangeAspect="1"/>
+            </wp:cNvGraphicFramePr>
+            <a:graphic xmlns:a="http://schemas.openxmlformats.org/drawingml/2006/main">
+              <a:graphicData uri="http://schemas.openxmlformats.org/drawingml/2006/picture">
+                <pic:pic xmlns:pic="http://schemas.openxmlformats.org/drawingml/2006/picture">
+                  <pic:nvPicPr>
+                    <pic:cNvPr id="0" name="Picture 8" descr="Python Program for Deleting a Node in a Linked List - GeeksforGeeks"/>
+                    <pic:cNvPicPr>
+                      <a:picLocks noChangeAspect="1" noChangeArrowheads="1"/>
+                    </pic:cNvPicPr>
+                  </pic:nvPicPr>
+                  <pic:blipFill rotWithShape="1">
+                    <a:blip r:embed="rId8">
+                      <a:extLst>
+                        <a:ext uri="{28A0092B-C50C-407E-A947-70E740481C1C}">
+                          <a14:useLocalDpi xmlns:a14="http://schemas.microsoft.com/office/drawing/2010/main" val="0"/>
+                        </a:ext>
+                      </a:extLst>
+                    </a:blip>
+                    <a:srcRect l="6205" r="5139" b="32605"/>
+                    <a:stretch/>
+                  </pic:blipFill>
+                  <pic:spPr bwMode="auto">
+                    <a:xfrm>
+                      <a:off x="0" y="0"/>
+                      <a:ext cx="4881471" cy="1188720"/>
+                    </a:xfrm>
+                    <a:prstGeom prst="rect">
+                      <a:avLst/>
+                    </a:prstGeom>
+                    <a:noFill/>
+                    <a:ln>
+                      <a:noFill/>
+                    </a:ln>
+                    <a:extLst>
+                      <a:ext uri="{53640926-AAD7-44D8-BBD7-CCE9431645EC}">
+                        <a14:shadowObscured xmlns:a14="http://schemas.microsoft.com/office/drawing/2010/main"/>
+                      </a:ext>
+                    </a:extLst>
+                  </pic:spPr>
+                </pic:pic>
+              </a:graphicData>
+            </a:graphic>
+          </wp:inline>
+        </w:drawing>
+      </w:r>
+    </w:p>
+    <w:p>
+      <w:pPr>
+        <w:tabs>
+          <w:tab w:val="left" w:pos="0"/>
+        </w:tabs>
+        <w:spacing w:line="360" w:lineRule="auto"/>
+        <w:rPr>
+          <w:rFonts w:ascii="Times New Roman" w:hAnsi="Times New Roman" w:cs="Times New Roman"/>
+          <w:b/>
+          <w:bCs/>
+        </w:rPr>
+      </w:pPr>
+    </w:p>
+    <w:p>
+      <w:pPr>
+        <w:tabs>
+          <w:tab w:val="left" w:pos="0"/>
+        </w:tabs>
+        <w:spacing w:line="360" w:lineRule="auto"/>
+        <w:rPr>
+          <w:rFonts w:ascii="Times New Roman" w:hAnsi="Times New Roman" w:cs="Times New Roman"/>
+          <w:b/>
+          <w:bCs/>
+        </w:rPr>
+      </w:pPr>
+      <w:r>
+        <w:rPr>
+          <w:rFonts w:ascii="Times New Roman" w:hAnsi="Times New Roman" w:cs="Times New Roman"/>
+          <w:b/>
+          <w:bCs/>
+        </w:rPr>
+        <w:lastRenderedPageBreak/>
         <w:t xml:space="preserve">c. Akses </w:t>
       </w:r>
       <w:proofErr w:type="spellStart"/>
@@ -4950,6 +5200,7 @@
           <w:tab w:val="left" w:pos="0"/>
         </w:tabs>
         <w:spacing w:line="360" w:lineRule="auto"/>
+        <w:jc w:val="both"/>
         <w:rPr>
           <w:rFonts w:ascii="Times New Roman" w:hAnsi="Times New Roman" w:cs="Times New Roman"/>
         </w:rPr>
@@ -5136,21 +5387,7 @@
         <w:rPr>
           <w:rFonts w:ascii="Times New Roman" w:hAnsi="Times New Roman" w:cs="Times New Roman"/>
         </w:rPr>
-        <w:t xml:space="preserve"> (</w:t>
-      </w:r>
-      <w:proofErr w:type="gramStart"/>
-      <w:r>
-        <w:rPr>
-          <w:rFonts w:ascii="Times New Roman" w:hAnsi="Times New Roman" w:cs="Times New Roman"/>
-        </w:rPr>
-        <w:t>O(</w:t>
-      </w:r>
-      <w:proofErr w:type="gramEnd"/>
-      <w:r>
-        <w:rPr>
-          <w:rFonts w:ascii="Times New Roman" w:hAnsi="Times New Roman" w:cs="Times New Roman"/>
-        </w:rPr>
-        <w:t xml:space="preserve">1)). Ini </w:t>
+        <w:t xml:space="preserve"> (O(1)). Ini </w:t>
       </w:r>
       <w:proofErr w:type="spellStart"/>
       <w:r>
@@ -5258,15 +5495,74 @@
           <w:b/>
           <w:bCs/>
         </w:rPr>
-        <w:lastRenderedPageBreak/>
         <w:t>Visualisasi</w:t>
       </w:r>
       <w:proofErr w:type="spellEnd"/>
-      <w:r>
-        <w:rPr>
-          <w:rFonts w:ascii="Times New Roman" w:hAnsi="Times New Roman" w:cs="Times New Roman"/>
-        </w:rPr>
-        <w:t>:</w:t>
+    </w:p>
+    <w:p>
+      <w:pPr>
+        <w:tabs>
+          <w:tab w:val="left" w:pos="0"/>
+        </w:tabs>
+        <w:spacing w:line="360" w:lineRule="auto"/>
+        <w:ind w:left="1440"/>
+        <w:jc w:val="center"/>
+        <w:rPr>
+          <w:rFonts w:ascii="Times New Roman" w:hAnsi="Times New Roman" w:cs="Times New Roman"/>
+        </w:rPr>
+      </w:pPr>
+      <w:r>
+        <w:rPr>
+          <w:noProof/>
+        </w:rPr>
+        <w:drawing>
+          <wp:inline distT="0" distB="0" distL="0" distR="0" wp14:anchorId="6DD61F4D" wp14:editId="7D63D703">
+            <wp:extent cx="2888667" cy="2194560"/>
+            <wp:effectExtent l="0" t="0" r="6985" b="0"/>
+            <wp:docPr id="841175177" name="Picture 7" descr="Java - Search an element in a array list"/>
+            <wp:cNvGraphicFramePr>
+              <a:graphicFrameLocks xmlns:a="http://schemas.openxmlformats.org/drawingml/2006/main" noChangeAspect="1"/>
+            </wp:cNvGraphicFramePr>
+            <a:graphic xmlns:a="http://schemas.openxmlformats.org/drawingml/2006/main">
+              <a:graphicData uri="http://schemas.openxmlformats.org/drawingml/2006/picture">
+                <pic:pic xmlns:pic="http://schemas.openxmlformats.org/drawingml/2006/picture">
+                  <pic:nvPicPr>
+                    <pic:cNvPr id="0" name="Picture 14" descr="Java - Search an element in a array list"/>
+                    <pic:cNvPicPr>
+                      <a:picLocks noChangeAspect="1" noChangeArrowheads="1"/>
+                    </pic:cNvPicPr>
+                  </pic:nvPicPr>
+                  <pic:blipFill>
+                    <a:blip r:embed="rId9" cstate="print">
+                      <a:extLst>
+                        <a:ext uri="{28A0092B-C50C-407E-A947-70E740481C1C}">
+                          <a14:useLocalDpi xmlns:a14="http://schemas.microsoft.com/office/drawing/2010/main" val="0"/>
+                        </a:ext>
+                      </a:extLst>
+                    </a:blip>
+                    <a:srcRect/>
+                    <a:stretch>
+                      <a:fillRect/>
+                    </a:stretch>
+                  </pic:blipFill>
+                  <pic:spPr bwMode="auto">
+                    <a:xfrm>
+                      <a:off x="0" y="0"/>
+                      <a:ext cx="2888667" cy="2194560"/>
+                    </a:xfrm>
+                    <a:prstGeom prst="rect">
+                      <a:avLst/>
+                    </a:prstGeom>
+                    <a:noFill/>
+                    <a:ln>
+                      <a:noFill/>
+                    </a:ln>
+                  </pic:spPr>
+                </pic:pic>
+              </a:graphicData>
+            </a:graphic>
+          </wp:inline>
+        </w:drawing>
       </w:r>
     </w:p>
     <w:p>
@@ -5347,6 +5643,7 @@
           <w:tab w:val="left" w:pos="0"/>
         </w:tabs>
         <w:spacing w:line="360" w:lineRule="auto"/>
+        <w:jc w:val="both"/>
         <w:rPr>
           <w:rFonts w:ascii="Times New Roman" w:hAnsi="Times New Roman" w:cs="Times New Roman"/>
         </w:rPr>
@@ -5686,25 +5983,74 @@
         <w:t>Visualisasi</w:t>
       </w:r>
       <w:proofErr w:type="spellEnd"/>
-      <w:r>
-        <w:rPr>
-          <w:rFonts w:ascii="Times New Roman" w:hAnsi="Times New Roman" w:cs="Times New Roman"/>
-        </w:rPr>
-        <w:t>:</w:t>
-      </w:r>
     </w:p>
     <w:p>
       <w:pPr>
+        <w:tabs>
+          <w:tab w:val="left" w:pos="0"/>
+        </w:tabs>
         <w:spacing w:line="360" w:lineRule="auto"/>
-        <w:rPr>
-          <w:rFonts w:ascii="Times New Roman" w:hAnsi="Times New Roman" w:cs="Times New Roman"/>
-        </w:rPr>
-      </w:pPr>
-      <w:r>
-        <w:rPr>
-          <w:rFonts w:ascii="Times New Roman" w:hAnsi="Times New Roman" w:cs="Times New Roman"/>
-        </w:rPr>
-        <w:br w:type="page"/>
+        <w:ind w:left="1440"/>
+        <w:jc w:val="center"/>
+        <w:rPr>
+          <w:rFonts w:ascii="Times New Roman" w:hAnsi="Times New Roman" w:cs="Times New Roman"/>
+        </w:rPr>
+      </w:pPr>
+      <w:r>
+        <w:rPr>
+          <w:noProof/>
+        </w:rPr>
+        <w:drawing>
+          <wp:inline distT="0" distB="0" distL="0" distR="0" wp14:anchorId="0D2FD97F" wp14:editId="7C873935">
+            <wp:extent cx="3306769" cy="1463040"/>
+            <wp:effectExtent l="0" t="0" r="8255" b="3810"/>
+            <wp:docPr id="857979585" name="Picture 6" descr="Search an element in a Linked List - Tutorial"/>
+            <wp:cNvGraphicFramePr>
+              <a:graphicFrameLocks xmlns:a="http://schemas.openxmlformats.org/drawingml/2006/main" noChangeAspect="1"/>
+            </wp:cNvGraphicFramePr>
+            <a:graphic xmlns:a="http://schemas.openxmlformats.org/drawingml/2006/main">
+              <a:graphicData uri="http://schemas.openxmlformats.org/drawingml/2006/picture">
+                <pic:pic xmlns:pic="http://schemas.openxmlformats.org/drawingml/2006/picture">
+                  <pic:nvPicPr>
+                    <pic:cNvPr id="0" name="Picture 12" descr="Search an element in a Linked List - Tutorial"/>
+                    <pic:cNvPicPr>
+                      <a:picLocks noChangeAspect="1" noChangeArrowheads="1"/>
+                    </pic:cNvPicPr>
+                  </pic:nvPicPr>
+                  <pic:blipFill rotWithShape="1">
+                    <a:blip r:embed="rId10">
+                      <a:extLst>
+                        <a:ext uri="{28A0092B-C50C-407E-A947-70E740481C1C}">
+                          <a14:useLocalDpi xmlns:a14="http://schemas.microsoft.com/office/drawing/2010/main" val="0"/>
+                        </a:ext>
+                      </a:extLst>
+                    </a:blip>
+                    <a:srcRect t="5454" b="15353"/>
+                    <a:stretch/>
+                  </pic:blipFill>
+                  <pic:spPr bwMode="auto">
+                    <a:xfrm>
+                      <a:off x="0" y="0"/>
+                      <a:ext cx="3306769" cy="1463040"/>
+                    </a:xfrm>
+                    <a:prstGeom prst="rect">
+                      <a:avLst/>
+                    </a:prstGeom>
+                    <a:noFill/>
+                    <a:ln>
+                      <a:noFill/>
+                    </a:ln>
+                    <a:extLst>
+                      <a:ext uri="{53640926-AAD7-44D8-BBD7-CCE9431645EC}">
+                        <a14:shadowObscured xmlns:a14="http://schemas.microsoft.com/office/drawing/2010/main"/>
+                      </a:ext>
+                    </a:extLst>
+                  </pic:spPr>
+                </pic:pic>
+              </a:graphicData>
+            </a:graphic>
+          </wp:inline>
+        </w:drawing>
       </w:r>
     </w:p>
     <w:p>
@@ -5731,10 +6077,6 @@
     </w:p>
     <w:p>
       <w:pPr>
-        <w:numPr>
-          <w:ilvl w:val="0"/>
-          <w:numId w:val="10"/>
-        </w:numPr>
         <w:tabs>
           <w:tab w:val="left" w:pos="0"/>
         </w:tabs>
@@ -5768,6 +6110,7 @@
           <w:tab w:val="left" w:pos="0"/>
         </w:tabs>
         <w:spacing w:line="360" w:lineRule="auto"/>
+        <w:jc w:val="both"/>
         <w:rPr>
           <w:rFonts w:ascii="Times New Roman" w:hAnsi="Times New Roman" w:cs="Times New Roman"/>
         </w:rPr>
@@ -5923,6 +6266,7 @@
           <w:tab w:val="left" w:pos="0"/>
         </w:tabs>
         <w:spacing w:line="360" w:lineRule="auto"/>
+        <w:jc w:val="both"/>
         <w:rPr>
           <w:rFonts w:ascii="Times New Roman" w:hAnsi="Times New Roman" w:cs="Times New Roman"/>
         </w:rPr>
@@ -6110,10 +6454,6 @@
     </w:p>
     <w:p>
       <w:pPr>
-        <w:numPr>
-          <w:ilvl w:val="0"/>
-          <w:numId w:val="10"/>
-        </w:numPr>
         <w:tabs>
           <w:tab w:val="left" w:pos="0"/>
         </w:tabs>
@@ -6147,6 +6487,7 @@
           <w:tab w:val="left" w:pos="0"/>
         </w:tabs>
         <w:spacing w:line="360" w:lineRule="auto"/>
+        <w:jc w:val="both"/>
         <w:rPr>
           <w:rFonts w:ascii="Times New Roman" w:hAnsi="Times New Roman" w:cs="Times New Roman"/>
         </w:rPr>
@@ -6342,6 +6683,7 @@
           <w:tab w:val="left" w:pos="0"/>
         </w:tabs>
         <w:spacing w:line="360" w:lineRule="auto"/>
+        <w:jc w:val="both"/>
         <w:rPr>
           <w:rFonts w:ascii="Times New Roman" w:hAnsi="Times New Roman" w:cs="Times New Roman"/>
         </w:rPr>
@@ -6590,10 +6932,6 @@
     </w:p>
     <w:p>
       <w:pPr>
-        <w:numPr>
-          <w:ilvl w:val="0"/>
-          <w:numId w:val="12"/>
-        </w:numPr>
         <w:tabs>
           <w:tab w:val="left" w:pos="0"/>
         </w:tabs>
@@ -6655,6 +6993,7 @@
           <w:tab w:val="left" w:pos="0"/>
         </w:tabs>
         <w:spacing w:line="360" w:lineRule="auto"/>
+        <w:jc w:val="both"/>
         <w:rPr>
           <w:rFonts w:ascii="Times New Roman" w:hAnsi="Times New Roman" w:cs="Times New Roman"/>
         </w:rPr>
@@ -6768,6 +7107,7 @@
           <w:tab w:val="left" w:pos="0"/>
         </w:tabs>
         <w:spacing w:line="360" w:lineRule="auto"/>
+        <w:jc w:val="both"/>
         <w:rPr>
           <w:rFonts w:ascii="Times New Roman" w:hAnsi="Times New Roman" w:cs="Times New Roman"/>
         </w:rPr>
@@ -6859,10 +7199,6 @@
     </w:p>
     <w:p>
       <w:pPr>
-        <w:numPr>
-          <w:ilvl w:val="0"/>
-          <w:numId w:val="12"/>
-        </w:numPr>
         <w:tabs>
           <w:tab w:val="left" w:pos="0"/>
         </w:tabs>
@@ -6924,6 +7260,7 @@
           <w:tab w:val="left" w:pos="0"/>
         </w:tabs>
         <w:spacing w:line="360" w:lineRule="auto"/>
+        <w:jc w:val="both"/>
         <w:rPr>
           <w:rFonts w:ascii="Times New Roman" w:hAnsi="Times New Roman" w:cs="Times New Roman"/>
         </w:rPr>
@@ -7051,6 +7388,7 @@
           <w:tab w:val="left" w:pos="0"/>
         </w:tabs>
         <w:spacing w:line="360" w:lineRule="auto"/>
+        <w:jc w:val="both"/>
         <w:rPr>
           <w:rFonts w:ascii="Times New Roman" w:hAnsi="Times New Roman" w:cs="Times New Roman"/>
         </w:rPr>
@@ -7298,6 +7636,21 @@
           <w:rFonts w:ascii="Times New Roman" w:hAnsi="Times New Roman" w:cs="Times New Roman"/>
         </w:rPr>
       </w:pPr>
+      <w:hyperlink r:id="rId11" w:history="1">
+        <w:r>
+          <w:rPr>
+            <w:rStyle w:val="Hyperlink"/>
+            <w:rFonts w:ascii="Times New Roman" w:hAnsi="Times New Roman" w:cs="Times New Roman"/>
+          </w:rPr>
+          <w:t>https://github.com/Khairulumam92/semester-4/tree/master/Praktikum%20Struktur%20Data/Modul%202/Tugas%202</w:t>
+        </w:r>
+      </w:hyperlink>
+      <w:r>
+        <w:rPr>
+          <w:rFonts w:ascii="Times New Roman" w:hAnsi="Times New Roman" w:cs="Times New Roman"/>
+        </w:rPr>
+        <w:t xml:space="preserve"> </w:t>
+      </w:r>
     </w:p>
     <w:p>
       <w:pPr>
@@ -7307,54 +7660,19 @@
         <w:spacing w:line="360" w:lineRule="auto"/>
         <w:rPr>
           <w:rFonts w:ascii="Times New Roman" w:hAnsi="Times New Roman" w:cs="Times New Roman"/>
-          <w:b/>
-          <w:bCs/>
-        </w:rPr>
-      </w:pPr>
-      <w:r>
-        <w:rPr>
-          <w:rFonts w:ascii="Times New Roman" w:hAnsi="Times New Roman" w:cs="Times New Roman"/>
-          <w:b/>
-          <w:bCs/>
-        </w:rPr>
-        <w:t xml:space="preserve">8. </w:t>
-      </w:r>
-      <w:proofErr w:type="spellStart"/>
-      <w:r>
-        <w:rPr>
-          <w:rFonts w:ascii="Times New Roman" w:hAnsi="Times New Roman" w:cs="Times New Roman"/>
-          <w:b/>
-          <w:bCs/>
-        </w:rPr>
-        <w:t>Contoh</w:t>
-      </w:r>
-      <w:proofErr w:type="spellEnd"/>
-      <w:r>
-        <w:rPr>
-          <w:rFonts w:ascii="Times New Roman" w:hAnsi="Times New Roman" w:cs="Times New Roman"/>
-          <w:b/>
-          <w:bCs/>
-        </w:rPr>
-        <w:t xml:space="preserve"> Output</w:t>
-      </w:r>
+        </w:rPr>
+      </w:pPr>
     </w:p>
     <w:p>
       <w:pPr>
+        <w:tabs>
+          <w:tab w:val="left" w:pos="0"/>
+        </w:tabs>
         <w:spacing w:line="360" w:lineRule="auto"/>
         <w:rPr>
           <w:rFonts w:ascii="Times New Roman" w:hAnsi="Times New Roman" w:cs="Times New Roman"/>
-          <w:b/>
-          <w:bCs/>
-        </w:rPr>
-      </w:pPr>
-      <w:r>
-        <w:rPr>
-          <w:rFonts w:ascii="Times New Roman" w:hAnsi="Times New Roman" w:cs="Times New Roman"/>
-          <w:b/>
-          <w:bCs/>
-        </w:rPr>
-        <w:br w:type="page"/>
-      </w:r>
+        </w:rPr>
+      </w:pPr>
     </w:p>
     <w:p>
       <w:pPr>
@@ -7364,6 +7682,132 @@
         <w:spacing w:line="360" w:lineRule="auto"/>
         <w:rPr>
           <w:rFonts w:ascii="Times New Roman" w:hAnsi="Times New Roman" w:cs="Times New Roman"/>
+        </w:rPr>
+      </w:pPr>
+    </w:p>
+    <w:p>
+      <w:pPr>
+        <w:tabs>
+          <w:tab w:val="left" w:pos="0"/>
+        </w:tabs>
+        <w:spacing w:line="360" w:lineRule="auto"/>
+        <w:rPr>
+          <w:rFonts w:ascii="Times New Roman" w:hAnsi="Times New Roman" w:cs="Times New Roman"/>
+          <w:b/>
+          <w:bCs/>
+        </w:rPr>
+      </w:pPr>
+      <w:r>
+        <w:rPr>
+          <w:rFonts w:ascii="Times New Roman" w:hAnsi="Times New Roman" w:cs="Times New Roman"/>
+          <w:b/>
+          <w:bCs/>
+        </w:rPr>
+        <w:lastRenderedPageBreak/>
+        <w:t xml:space="preserve">8. </w:t>
+      </w:r>
+      <w:proofErr w:type="spellStart"/>
+      <w:r>
+        <w:rPr>
+          <w:rFonts w:ascii="Times New Roman" w:hAnsi="Times New Roman" w:cs="Times New Roman"/>
+          <w:b/>
+          <w:bCs/>
+        </w:rPr>
+        <w:t>Contoh</w:t>
+      </w:r>
+      <w:proofErr w:type="spellEnd"/>
+      <w:r>
+        <w:rPr>
+          <w:rFonts w:ascii="Times New Roman" w:hAnsi="Times New Roman" w:cs="Times New Roman"/>
+          <w:b/>
+          <w:bCs/>
+        </w:rPr>
+        <w:t xml:space="preserve"> Output</w:t>
+      </w:r>
+    </w:p>
+    <w:p>
+      <w:pPr>
+        <w:tabs>
+          <w:tab w:val="left" w:pos="0"/>
+        </w:tabs>
+        <w:spacing w:line="360" w:lineRule="auto"/>
+        <w:jc w:val="center"/>
+        <w:rPr>
+          <w:rFonts w:ascii="Times New Roman" w:hAnsi="Times New Roman" w:cs="Times New Roman"/>
+          <w:b/>
+          <w:bCs/>
+        </w:rPr>
+      </w:pPr>
+      <w:r>
+        <w:rPr>
+          <w:rFonts w:ascii="Times New Roman" w:hAnsi="Times New Roman" w:cs="Times New Roman"/>
+          <w:b/>
+          <w:bCs/>
+          <w:noProof/>
+        </w:rPr>
+        <w:drawing>
+          <wp:inline distT="0" distB="0" distL="0" distR="0" wp14:anchorId="4E05CF9B" wp14:editId="5DA1FAF1">
+            <wp:extent cx="4048701" cy="5486400"/>
+            <wp:effectExtent l="0" t="0" r="9525" b="0"/>
+            <wp:docPr id="423754057" name="Picture 1"/>
+            <wp:cNvGraphicFramePr>
+              <a:graphicFrameLocks xmlns:a="http://schemas.openxmlformats.org/drawingml/2006/main" noChangeAspect="1"/>
+            </wp:cNvGraphicFramePr>
+            <a:graphic xmlns:a="http://schemas.openxmlformats.org/drawingml/2006/main">
+              <a:graphicData uri="http://schemas.openxmlformats.org/drawingml/2006/picture">
+                <pic:pic xmlns:pic="http://schemas.openxmlformats.org/drawingml/2006/picture">
+                  <pic:nvPicPr>
+                    <pic:cNvPr id="423754057" name=""/>
+                    <pic:cNvPicPr/>
+                  </pic:nvPicPr>
+                  <pic:blipFill>
+                    <a:blip r:embed="rId12"/>
+                    <a:stretch>
+                      <a:fillRect/>
+                    </a:stretch>
+                  </pic:blipFill>
+                  <pic:spPr>
+                    <a:xfrm>
+                      <a:off x="0" y="0"/>
+                      <a:ext cx="4048701" cy="5486400"/>
+                    </a:xfrm>
+                    <a:prstGeom prst="rect">
+                      <a:avLst/>
+                    </a:prstGeom>
+                  </pic:spPr>
+                </pic:pic>
+              </a:graphicData>
+            </a:graphic>
+          </wp:inline>
+        </w:drawing>
+      </w:r>
+    </w:p>
+    <w:p>
+      <w:pPr>
+        <w:spacing w:line="360" w:lineRule="auto"/>
+        <w:rPr>
+          <w:rFonts w:ascii="Times New Roman" w:hAnsi="Times New Roman" w:cs="Times New Roman"/>
+          <w:b/>
+          <w:bCs/>
+        </w:rPr>
+      </w:pPr>
+      <w:r>
+        <w:rPr>
+          <w:rFonts w:ascii="Times New Roman" w:hAnsi="Times New Roman" w:cs="Times New Roman"/>
+          <w:b/>
+          <w:bCs/>
+        </w:rPr>
+        <w:br w:type="page"/>
+      </w:r>
+    </w:p>
+    <w:p>
+      <w:pPr>
+        <w:tabs>
+          <w:tab w:val="left" w:pos="0"/>
+        </w:tabs>
+        <w:spacing w:line="360" w:lineRule="auto"/>
+        <w:rPr>
+          <w:rFonts w:ascii="Times New Roman" w:hAnsi="Times New Roman" w:cs="Times New Roman"/>
           <w:b/>
           <w:bCs/>
         </w:rPr>
@@ -7390,10 +7834,6 @@
     </w:p>
     <w:p>
       <w:pPr>
-        <w:numPr>
-          <w:ilvl w:val="0"/>
-          <w:numId w:val="13"/>
-        </w:numPr>
         <w:tabs>
           <w:tab w:val="left" w:pos="0"/>
         </w:tabs>
@@ -7430,7 +7870,7 @@
         </w:rPr>
         <w:t xml:space="preserve"> Java: </w:t>
       </w:r>
-      <w:hyperlink r:id="rId5" w:tgtFrame="_blank" w:history="1">
+      <w:hyperlink r:id="rId13" w:tgtFrame="_blank" w:history="1">
         <w:r>
           <w:rPr>
             <w:rStyle w:val="Hyperlink"/>
@@ -7445,7 +7885,7 @@
         </w:rPr>
         <w:t>, </w:t>
       </w:r>
-      <w:hyperlink r:id="rId6" w:tgtFrame="_blank" w:history="1">
+      <w:hyperlink r:id="rId14" w:tgtFrame="_blank" w:history="1">
         <w:r>
           <w:rPr>
             <w:rStyle w:val="Hyperlink"/>
@@ -7463,10 +7903,6 @@
     </w:p>
     <w:p>
       <w:pPr>
-        <w:numPr>
-          <w:ilvl w:val="0"/>
-          <w:numId w:val="13"/>
-        </w:numPr>
         <w:tabs>
           <w:tab w:val="left" w:pos="0"/>
         </w:tabs>
@@ -7489,6 +7925,108 @@
         </w:rPr>
         <w:t xml:space="preserve"> "Effective Java" oleh Joshua Bloch.</w:t>
       </w:r>
+    </w:p>
+    <w:p>
+      <w:pPr>
+        <w:tabs>
+          <w:tab w:val="left" w:pos="0"/>
+        </w:tabs>
+        <w:spacing w:line="360" w:lineRule="auto"/>
+        <w:rPr>
+          <w:rFonts w:ascii="Times New Roman" w:hAnsi="Times New Roman" w:cs="Times New Roman"/>
+        </w:rPr>
+      </w:pPr>
+      <w:hyperlink r:id="rId15" w:history="1">
+        <w:r>
+          <w:rPr>
+            <w:rStyle w:val="Hyperlink"/>
+            <w:rFonts w:ascii="Times New Roman" w:hAnsi="Times New Roman" w:cs="Times New Roman"/>
+          </w:rPr>
+          <w:t>https://www.geeksforgeeks.org/arraylist-in-java/</w:t>
+        </w:r>
+      </w:hyperlink>
+    </w:p>
+    <w:p>
+      <w:pPr>
+        <w:tabs>
+          <w:tab w:val="left" w:pos="0"/>
+        </w:tabs>
+        <w:spacing w:line="360" w:lineRule="auto"/>
+        <w:rPr>
+          <w:rFonts w:ascii="Times New Roman" w:hAnsi="Times New Roman" w:cs="Times New Roman"/>
+        </w:rPr>
+      </w:pPr>
+      <w:hyperlink r:id="rId16" w:history="1">
+        <w:r>
+          <w:rPr>
+            <w:rStyle w:val="Hyperlink"/>
+            <w:rFonts w:ascii="Times New Roman" w:hAnsi="Times New Roman" w:cs="Times New Roman"/>
+          </w:rPr>
+          <w:t>https://www.geeksforgeeks.org/linked-list-data-structure/</w:t>
+        </w:r>
+      </w:hyperlink>
+    </w:p>
+    <w:p>
+      <w:pPr>
+        <w:tabs>
+          <w:tab w:val="left" w:pos="0"/>
+        </w:tabs>
+        <w:spacing w:line="360" w:lineRule="auto"/>
+        <w:rPr>
+          <w:rFonts w:ascii="Times New Roman" w:hAnsi="Times New Roman" w:cs="Times New Roman"/>
+        </w:rPr>
+      </w:pPr>
+      <w:hyperlink r:id="rId17" w:history="1">
+        <w:r>
+          <w:rPr>
+            <w:rStyle w:val="Hyperlink"/>
+            <w:rFonts w:ascii="Times New Roman" w:hAnsi="Times New Roman" w:cs="Times New Roman"/>
+          </w:rPr>
+          <w:t>https://beginnersbook.com/2013/12/java-arraylist/</w:t>
+        </w:r>
+      </w:hyperlink>
+    </w:p>
+    <w:p>
+      <w:pPr>
+        <w:tabs>
+          <w:tab w:val="left" w:pos="0"/>
+        </w:tabs>
+        <w:spacing w:line="360" w:lineRule="auto"/>
+        <w:rPr>
+          <w:rFonts w:ascii="Times New Roman" w:hAnsi="Times New Roman" w:cs="Times New Roman"/>
+        </w:rPr>
+      </w:pPr>
+      <w:hyperlink r:id="rId18" w:history="1">
+        <w:r>
+          <w:rPr>
+            <w:rStyle w:val="Hyperlink"/>
+            <w:rFonts w:ascii="Times New Roman" w:hAnsi="Times New Roman" w:cs="Times New Roman"/>
+          </w:rPr>
+          <w:t>https://www.geeksforgeeks.org/arraylist-get-method-java-examples/</w:t>
+        </w:r>
+      </w:hyperlink>
+    </w:p>
+    <w:p>
+      <w:pPr>
+        <w:tabs>
+          <w:tab w:val="left" w:pos="0"/>
+        </w:tabs>
+        <w:spacing w:line="360" w:lineRule="auto"/>
+        <w:rPr>
+          <w:rFonts w:ascii="Times New Roman" w:hAnsi="Times New Roman" w:cs="Times New Roman"/>
+        </w:rPr>
+      </w:pPr>
+    </w:p>
+    <w:p>
+      <w:pPr>
+        <w:tabs>
+          <w:tab w:val="left" w:pos="0"/>
+        </w:tabs>
+        <w:spacing w:line="360" w:lineRule="auto"/>
+        <w:rPr>
+          <w:rFonts w:ascii="Times New Roman" w:hAnsi="Times New Roman" w:cs="Times New Roman"/>
+        </w:rPr>
+      </w:pPr>
     </w:p>
     <w:sectPr>
       <w:pgSz w:w="12240" w:h="15840"/>
@@ -7939,7 +8477,7 @@
       <w:lvlText w:val="%2)"/>
       <w:lvlJc w:val="left"/>
       <w:pPr>
-        <w:ind w:left="1440" w:hanging="360"/>
+        <w:ind w:left="450" w:hanging="360"/>
       </w:pPr>
     </w:lvl>
     <w:lvl w:ilvl="2" w:tentative="1">
@@ -8056,6 +8594,116 @@
     </w:lvl>
   </w:abstractNum>
   <w:abstractNum w:abstractNumId="4" w15:restartNumberingAfterBreak="0">
+    <w:nsid w:val="0EF1793F"/>
+    <w:multiLevelType w:val="multilevel"/>
+    <w:tmpl w:val="CA36F206"/>
+    <w:lvl w:ilvl="0">
+      <w:start w:val="1"/>
+      <w:numFmt w:val="decimal"/>
+      <w:lvlText w:val="%1)"/>
+      <w:lvlJc w:val="left"/>
+      <w:pPr>
+        <w:tabs>
+          <w:tab w:val="num" w:pos="720"/>
+        </w:tabs>
+        <w:ind w:left="720" w:hanging="360"/>
+      </w:pPr>
+    </w:lvl>
+    <w:lvl w:ilvl="1">
+      <w:start w:val="1"/>
+      <w:numFmt w:val="upperLetter"/>
+      <w:lvlText w:val="%2."/>
+      <w:lvlJc w:val="left"/>
+      <w:pPr>
+        <w:ind w:left="1080" w:hanging="360"/>
+      </w:pPr>
+    </w:lvl>
+    <w:lvl w:ilvl="2" w:tentative="1">
+      <w:start w:val="1"/>
+      <w:numFmt w:val="decimal"/>
+      <w:lvlText w:val="%3."/>
+      <w:lvlJc w:val="left"/>
+      <w:pPr>
+        <w:tabs>
+          <w:tab w:val="num" w:pos="2160"/>
+        </w:tabs>
+        <w:ind w:left="2160" w:hanging="360"/>
+      </w:pPr>
+    </w:lvl>
+    <w:lvl w:ilvl="3" w:tentative="1">
+      <w:start w:val="1"/>
+      <w:numFmt w:val="decimal"/>
+      <w:lvlText w:val="%4."/>
+      <w:lvlJc w:val="left"/>
+      <w:pPr>
+        <w:tabs>
+          <w:tab w:val="num" w:pos="2880"/>
+        </w:tabs>
+        <w:ind w:left="2880" w:hanging="360"/>
+      </w:pPr>
+    </w:lvl>
+    <w:lvl w:ilvl="4" w:tentative="1">
+      <w:start w:val="1"/>
+      <w:numFmt w:val="decimal"/>
+      <w:lvlText w:val="%5."/>
+      <w:lvlJc w:val="left"/>
+      <w:pPr>
+        <w:tabs>
+          <w:tab w:val="num" w:pos="3600"/>
+        </w:tabs>
+        <w:ind w:left="3600" w:hanging="360"/>
+      </w:pPr>
+    </w:lvl>
+    <w:lvl w:ilvl="5" w:tentative="1">
+      <w:start w:val="1"/>
+      <w:numFmt w:val="decimal"/>
+      <w:lvlText w:val="%6."/>
+      <w:lvlJc w:val="left"/>
+      <w:pPr>
+        <w:tabs>
+          <w:tab w:val="num" w:pos="4320"/>
+        </w:tabs>
+        <w:ind w:left="4320" w:hanging="360"/>
+      </w:pPr>
+    </w:lvl>
+    <w:lvl w:ilvl="6" w:tentative="1">
+      <w:start w:val="1"/>
+      <w:numFmt w:val="decimal"/>
+      <w:lvlText w:val="%7."/>
+      <w:lvlJc w:val="left"/>
+      <w:pPr>
+        <w:tabs>
+          <w:tab w:val="num" w:pos="5040"/>
+        </w:tabs>
+        <w:ind w:left="5040" w:hanging="360"/>
+      </w:pPr>
+    </w:lvl>
+    <w:lvl w:ilvl="7" w:tentative="1">
+      <w:start w:val="1"/>
+      <w:numFmt w:val="decimal"/>
+      <w:lvlText w:val="%8."/>
+      <w:lvlJc w:val="left"/>
+      <w:pPr>
+        <w:tabs>
+          <w:tab w:val="num" w:pos="5760"/>
+        </w:tabs>
+        <w:ind w:left="5760" w:hanging="360"/>
+      </w:pPr>
+    </w:lvl>
+    <w:lvl w:ilvl="8" w:tentative="1">
+      <w:start w:val="1"/>
+      <w:numFmt w:val="decimal"/>
+      <w:lvlText w:val="%9."/>
+      <w:lvlJc w:val="left"/>
+      <w:pPr>
+        <w:tabs>
+          <w:tab w:val="num" w:pos="6480"/>
+        </w:tabs>
+        <w:ind w:left="6480" w:hanging="360"/>
+      </w:pPr>
+    </w:lvl>
+  </w:abstractNum>
+  <w:abstractNum w:abstractNumId="5" w15:restartNumberingAfterBreak="0">
     <w:nsid w:val="292F3054"/>
     <w:multiLevelType w:val="multilevel"/>
     <w:tmpl w:val="F36AB32A"/>
@@ -8081,7 +8729,7 @@
       <w:lvlText w:val="%2)"/>
       <w:lvlJc w:val="left"/>
       <w:pPr>
-        <w:ind w:left="1440" w:hanging="360"/>
+        <w:ind w:left="450" w:hanging="360"/>
       </w:pPr>
     </w:lvl>
     <w:lvl w:ilvl="2" w:tentative="1">
@@ -8197,7 +8845,7 @@
       </w:rPr>
     </w:lvl>
   </w:abstractNum>
-  <w:abstractNum w:abstractNumId="5" w15:restartNumberingAfterBreak="0">
+  <w:abstractNum w:abstractNumId="6" w15:restartNumberingAfterBreak="0">
     <w:nsid w:val="2F9C3618"/>
     <w:multiLevelType w:val="hybridMultilevel"/>
     <w:tmpl w:val="F7B0E3CA"/>
@@ -8283,7 +8931,7 @@
       </w:pPr>
     </w:lvl>
   </w:abstractNum>
-  <w:abstractNum w:abstractNumId="6" w15:restartNumberingAfterBreak="0">
+  <w:abstractNum w:abstractNumId="7" w15:restartNumberingAfterBreak="0">
     <w:nsid w:val="3207027E"/>
     <w:multiLevelType w:val="multilevel"/>
     <w:tmpl w:val="8E3279EC"/>
@@ -8396,7 +9044,7 @@
       </w:pPr>
     </w:lvl>
   </w:abstractNum>
-  <w:abstractNum w:abstractNumId="7" w15:restartNumberingAfterBreak="0">
+  <w:abstractNum w:abstractNumId="8" w15:restartNumberingAfterBreak="0">
     <w:nsid w:val="33BB4710"/>
     <w:multiLevelType w:val="multilevel"/>
     <w:tmpl w:val="F8E401BC"/>
@@ -8545,7 +9193,117 @@
       </w:rPr>
     </w:lvl>
   </w:abstractNum>
-  <w:abstractNum w:abstractNumId="8" w15:restartNumberingAfterBreak="0">
+  <w:abstractNum w:abstractNumId="9" w15:restartNumberingAfterBreak="0">
+    <w:nsid w:val="39106BD8"/>
+    <w:multiLevelType w:val="multilevel"/>
+    <w:tmpl w:val="03067D8A"/>
+    <w:lvl w:ilvl="0">
+      <w:start w:val="1"/>
+      <w:numFmt w:val="decimal"/>
+      <w:lvlText w:val="%1)"/>
+      <w:lvlJc w:val="left"/>
+      <w:pPr>
+        <w:tabs>
+          <w:tab w:val="num" w:pos="720"/>
+        </w:tabs>
+        <w:ind w:left="720" w:hanging="360"/>
+      </w:pPr>
+    </w:lvl>
+    <w:lvl w:ilvl="1">
+      <w:start w:val="1"/>
+      <w:numFmt w:val="upperLetter"/>
+      <w:lvlText w:val="%2."/>
+      <w:lvlJc w:val="left"/>
+      <w:pPr>
+        <w:ind w:left="1080" w:hanging="360"/>
+      </w:pPr>
+    </w:lvl>
+    <w:lvl w:ilvl="2" w:tentative="1">
+      <w:start w:val="1"/>
+      <w:numFmt w:val="decimal"/>
+      <w:lvlText w:val="%3."/>
+      <w:lvlJc w:val="left"/>
+      <w:pPr>
+        <w:tabs>
+          <w:tab w:val="num" w:pos="2160"/>
+        </w:tabs>
+        <w:ind w:left="2160" w:hanging="360"/>
+      </w:pPr>
+    </w:lvl>
+    <w:lvl w:ilvl="3" w:tentative="1">
+      <w:start w:val="1"/>
+      <w:numFmt w:val="decimal"/>
+      <w:lvlText w:val="%4."/>
+      <w:lvlJc w:val="left"/>
+      <w:pPr>
+        <w:tabs>
+          <w:tab w:val="num" w:pos="2880"/>
+        </w:tabs>
+        <w:ind w:left="2880" w:hanging="360"/>
+      </w:pPr>
+    </w:lvl>
+    <w:lvl w:ilvl="4" w:tentative="1">
+      <w:start w:val="1"/>
+      <w:numFmt w:val="decimal"/>
+      <w:lvlText w:val="%5."/>
+      <w:lvlJc w:val="left"/>
+      <w:pPr>
+        <w:tabs>
+          <w:tab w:val="num" w:pos="3600"/>
+        </w:tabs>
+        <w:ind w:left="3600" w:hanging="360"/>
+      </w:pPr>
+    </w:lvl>
+    <w:lvl w:ilvl="5" w:tentative="1">
+      <w:start w:val="1"/>
+      <w:numFmt w:val="decimal"/>
+      <w:lvlText w:val="%6."/>
+      <w:lvlJc w:val="left"/>
+      <w:pPr>
+        <w:tabs>
+          <w:tab w:val="num" w:pos="4320"/>
+        </w:tabs>
+        <w:ind w:left="4320" w:hanging="360"/>
+      </w:pPr>
+    </w:lvl>
+    <w:lvl w:ilvl="6" w:tentative="1">
+      <w:start w:val="1"/>
+      <w:numFmt w:val="decimal"/>
+      <w:lvlText w:val="%7."/>
+      <w:lvlJc w:val="left"/>
+      <w:pPr>
+        <w:tabs>
+          <w:tab w:val="num" w:pos="5040"/>
+        </w:tabs>
+        <w:ind w:left="5040" w:hanging="360"/>
+      </w:pPr>
+    </w:lvl>
+    <w:lvl w:ilvl="7" w:tentative="1">
+      <w:start w:val="1"/>
+      <w:numFmt w:val="decimal"/>
+      <w:lvlText w:val="%8."/>
+      <w:lvlJc w:val="left"/>
+      <w:pPr>
+        <w:tabs>
+          <w:tab w:val="num" w:pos="5760"/>
+        </w:tabs>
+        <w:ind w:left="5760" w:hanging="360"/>
+      </w:pPr>
+    </w:lvl>
+    <w:lvl w:ilvl="8" w:tentative="1">
+      <w:start w:val="1"/>
+      <w:numFmt w:val="decimal"/>
+      <w:lvlText w:val="%9."/>
+      <w:lvlJc w:val="left"/>
+      <w:pPr>
+        <w:tabs>
+          <w:tab w:val="num" w:pos="6480"/>
+        </w:tabs>
+        <w:ind w:left="6480" w:hanging="360"/>
+      </w:pPr>
+    </w:lvl>
+  </w:abstractNum>
+  <w:abstractNum w:abstractNumId="10" w15:restartNumberingAfterBreak="0">
     <w:nsid w:val="3DF93516"/>
     <w:multiLevelType w:val="multilevel"/>
     <w:tmpl w:val="9B5454B6"/>
@@ -8694,7 +9452,7 @@
       </w:rPr>
     </w:lvl>
   </w:abstractNum>
-  <w:abstractNum w:abstractNumId="9" w15:restartNumberingAfterBreak="0">
+  <w:abstractNum w:abstractNumId="11" w15:restartNumberingAfterBreak="0">
     <w:nsid w:val="42D53672"/>
     <w:multiLevelType w:val="multilevel"/>
     <w:tmpl w:val="D6922214"/>
@@ -8843,7 +9601,7 @@
       </w:rPr>
     </w:lvl>
   </w:abstractNum>
-  <w:abstractNum w:abstractNumId="10" w15:restartNumberingAfterBreak="0">
+  <w:abstractNum w:abstractNumId="12" w15:restartNumberingAfterBreak="0">
     <w:nsid w:val="45DB20CF"/>
     <w:multiLevelType w:val="multilevel"/>
     <w:tmpl w:val="A21EC2DE"/>
@@ -8985,7 +9743,7 @@
       </w:rPr>
     </w:lvl>
   </w:abstractNum>
-  <w:abstractNum w:abstractNumId="11" w15:restartNumberingAfterBreak="0">
+  <w:abstractNum w:abstractNumId="13" w15:restartNumberingAfterBreak="0">
     <w:nsid w:val="483B3852"/>
     <w:multiLevelType w:val="multilevel"/>
     <w:tmpl w:val="E09C5D7E"/>
@@ -9127,7 +9885,117 @@
       </w:rPr>
     </w:lvl>
   </w:abstractNum>
-  <w:abstractNum w:abstractNumId="12" w15:restartNumberingAfterBreak="0">
+  <w:abstractNum w:abstractNumId="14" w15:restartNumberingAfterBreak="0">
+    <w:nsid w:val="4A9F79C6"/>
+    <w:multiLevelType w:val="multilevel"/>
+    <w:tmpl w:val="13B69440"/>
+    <w:lvl w:ilvl="0">
+      <w:start w:val="1"/>
+      <w:numFmt w:val="decimal"/>
+      <w:lvlText w:val="%1)"/>
+      <w:lvlJc w:val="left"/>
+      <w:pPr>
+        <w:tabs>
+          <w:tab w:val="num" w:pos="720"/>
+        </w:tabs>
+        <w:ind w:left="720" w:hanging="360"/>
+      </w:pPr>
+    </w:lvl>
+    <w:lvl w:ilvl="1">
+      <w:start w:val="1"/>
+      <w:numFmt w:val="upperLetter"/>
+      <w:lvlText w:val="%2."/>
+      <w:lvlJc w:val="left"/>
+      <w:pPr>
+        <w:ind w:left="1080" w:hanging="360"/>
+      </w:pPr>
+    </w:lvl>
+    <w:lvl w:ilvl="2" w:tentative="1">
+      <w:start w:val="1"/>
+      <w:numFmt w:val="decimal"/>
+      <w:lvlText w:val="%3."/>
+      <w:lvlJc w:val="left"/>
+      <w:pPr>
+        <w:tabs>
+          <w:tab w:val="num" w:pos="2160"/>
+        </w:tabs>
+        <w:ind w:left="2160" w:hanging="360"/>
+      </w:pPr>
+    </w:lvl>
+    <w:lvl w:ilvl="3" w:tentative="1">
+      <w:start w:val="1"/>
+      <w:numFmt w:val="decimal"/>
+      <w:lvlText w:val="%4."/>
+      <w:lvlJc w:val="left"/>
+      <w:pPr>
+        <w:tabs>
+          <w:tab w:val="num" w:pos="2880"/>
+        </w:tabs>
+        <w:ind w:left="2880" w:hanging="360"/>
+      </w:pPr>
+    </w:lvl>
+    <w:lvl w:ilvl="4" w:tentative="1">
+      <w:start w:val="1"/>
+      <w:numFmt w:val="decimal"/>
+      <w:lvlText w:val="%5."/>
+      <w:lvlJc w:val="left"/>
+      <w:pPr>
+        <w:tabs>
+          <w:tab w:val="num" w:pos="3600"/>
+        </w:tabs>
+        <w:ind w:left="3600" w:hanging="360"/>
+      </w:pPr>
+    </w:lvl>
+    <w:lvl w:ilvl="5" w:tentative="1">
+      <w:start w:val="1"/>
+      <w:numFmt w:val="decimal"/>
+      <w:lvlText w:val="%6."/>
+      <w:lvlJc w:val="left"/>
+      <w:pPr>
+        <w:tabs>
+          <w:tab w:val="num" w:pos="4320"/>
+        </w:tabs>
+        <w:ind w:left="4320" w:hanging="360"/>
+      </w:pPr>
+    </w:lvl>
+    <w:lvl w:ilvl="6" w:tentative="1">
+      <w:start w:val="1"/>
+      <w:numFmt w:val="decimal"/>
+      <w:lvlText w:val="%7."/>
+      <w:lvlJc w:val="left"/>
+      <w:pPr>
+        <w:tabs>
+          <w:tab w:val="num" w:pos="5040"/>
+        </w:tabs>
+        <w:ind w:left="5040" w:hanging="360"/>
+      </w:pPr>
+    </w:lvl>
+    <w:lvl w:ilvl="7" w:tentative="1">
+      <w:start w:val="1"/>
+      <w:numFmt w:val="decimal"/>
+      <w:lvlText w:val="%8."/>
+      <w:lvlJc w:val="left"/>
+      <w:pPr>
+        <w:tabs>
+          <w:tab w:val="num" w:pos="5760"/>
+        </w:tabs>
+        <w:ind w:left="5760" w:hanging="360"/>
+      </w:pPr>
+    </w:lvl>
+    <w:lvl w:ilvl="8" w:tentative="1">
+      <w:start w:val="1"/>
+      <w:numFmt w:val="decimal"/>
+      <w:lvlText w:val="%9."/>
+      <w:lvlJc w:val="left"/>
+      <w:pPr>
+        <w:tabs>
+          <w:tab w:val="num" w:pos="6480"/>
+        </w:tabs>
+        <w:ind w:left="6480" w:hanging="360"/>
+      </w:pPr>
+    </w:lvl>
+  </w:abstractNum>
+  <w:abstractNum w:abstractNumId="15" w15:restartNumberingAfterBreak="0">
     <w:nsid w:val="4D3E1A58"/>
     <w:multiLevelType w:val="multilevel"/>
     <w:tmpl w:val="D5C223F4"/>
@@ -9276,7 +10144,7 @@
       </w:rPr>
     </w:lvl>
   </w:abstractNum>
-  <w:abstractNum w:abstractNumId="13" w15:restartNumberingAfterBreak="0">
+  <w:abstractNum w:abstractNumId="16" w15:restartNumberingAfterBreak="0">
     <w:nsid w:val="4EDA43D1"/>
     <w:multiLevelType w:val="multilevel"/>
     <w:tmpl w:val="EC4E1742"/>
@@ -9425,7 +10293,7 @@
       </w:rPr>
     </w:lvl>
   </w:abstractNum>
-  <w:abstractNum w:abstractNumId="14" w15:restartNumberingAfterBreak="0">
+  <w:abstractNum w:abstractNumId="17" w15:restartNumberingAfterBreak="0">
     <w:nsid w:val="4F275788"/>
     <w:multiLevelType w:val="multilevel"/>
     <w:tmpl w:val="3FFCF1E6"/>
@@ -9451,7 +10319,7 @@
       <w:lvlText w:val="%2)"/>
       <w:lvlJc w:val="left"/>
       <w:pPr>
-        <w:ind w:left="1440" w:hanging="360"/>
+        <w:ind w:left="360" w:hanging="360"/>
       </w:pPr>
     </w:lvl>
     <w:lvl w:ilvl="2" w:tentative="1">
@@ -9567,7 +10435,7 @@
       </w:rPr>
     </w:lvl>
   </w:abstractNum>
-  <w:abstractNum w:abstractNumId="15" w15:restartNumberingAfterBreak="0">
+  <w:abstractNum w:abstractNumId="18" w15:restartNumberingAfterBreak="0">
     <w:nsid w:val="500F045A"/>
     <w:multiLevelType w:val="multilevel"/>
     <w:tmpl w:val="A21EC2DE"/>
@@ -9709,7 +10577,7 @@
       </w:rPr>
     </w:lvl>
   </w:abstractNum>
-  <w:abstractNum w:abstractNumId="16" w15:restartNumberingAfterBreak="0">
+  <w:abstractNum w:abstractNumId="19" w15:restartNumberingAfterBreak="0">
     <w:nsid w:val="5FE47547"/>
     <w:multiLevelType w:val="multilevel"/>
     <w:tmpl w:val="CE30B524"/>
@@ -9858,7 +10726,7 @@
       </w:rPr>
     </w:lvl>
   </w:abstractNum>
-  <w:abstractNum w:abstractNumId="17" w15:restartNumberingAfterBreak="0">
+  <w:abstractNum w:abstractNumId="20" w15:restartNumberingAfterBreak="0">
     <w:nsid w:val="602B0E83"/>
     <w:multiLevelType w:val="multilevel"/>
     <w:tmpl w:val="F36AB32A"/>
@@ -9884,7 +10752,7 @@
       <w:lvlText w:val="%2)"/>
       <w:lvlJc w:val="left"/>
       <w:pPr>
-        <w:ind w:left="1440" w:hanging="360"/>
+        <w:ind w:left="360" w:hanging="360"/>
       </w:pPr>
     </w:lvl>
     <w:lvl w:ilvl="2" w:tentative="1">
@@ -10000,7 +10868,7 @@
       </w:rPr>
     </w:lvl>
   </w:abstractNum>
-  <w:abstractNum w:abstractNumId="18" w15:restartNumberingAfterBreak="0">
+  <w:abstractNum w:abstractNumId="21" w15:restartNumberingAfterBreak="0">
     <w:nsid w:val="62F92DE8"/>
     <w:multiLevelType w:val="multilevel"/>
     <w:tmpl w:val="A994392C"/>
@@ -10149,7 +11017,7 @@
       </w:rPr>
     </w:lvl>
   </w:abstractNum>
-  <w:abstractNum w:abstractNumId="19" w15:restartNumberingAfterBreak="0">
+  <w:abstractNum w:abstractNumId="22" w15:restartNumberingAfterBreak="0">
     <w:nsid w:val="6E870860"/>
     <w:multiLevelType w:val="multilevel"/>
     <w:tmpl w:val="08CE42B6"/>
@@ -10266,7 +11134,7 @@
       </w:pPr>
     </w:lvl>
   </w:abstractNum>
-  <w:abstractNum w:abstractNumId="20" w15:restartNumberingAfterBreak="0">
+  <w:abstractNum w:abstractNumId="23" w15:restartNumberingAfterBreak="0">
     <w:nsid w:val="70B64FFE"/>
     <w:multiLevelType w:val="hybridMultilevel"/>
     <w:tmpl w:val="AA4A758A"/>
@@ -10352,7 +11220,7 @@
       </w:pPr>
     </w:lvl>
   </w:abstractNum>
-  <w:abstractNum w:abstractNumId="21" w15:restartNumberingAfterBreak="0">
+  <w:abstractNum w:abstractNumId="24" w15:restartNumberingAfterBreak="0">
     <w:nsid w:val="72E160B2"/>
     <w:multiLevelType w:val="multilevel"/>
     <w:tmpl w:val="A21EC2DE"/>
@@ -10494,7 +11362,7 @@
       </w:rPr>
     </w:lvl>
   </w:abstractNum>
-  <w:abstractNum w:abstractNumId="22" w15:restartNumberingAfterBreak="0">
+  <w:abstractNum w:abstractNumId="25" w15:restartNumberingAfterBreak="0">
     <w:nsid w:val="736B1BA5"/>
     <w:multiLevelType w:val="multilevel"/>
     <w:tmpl w:val="E5F8082C"/>
@@ -10636,7 +11504,7 @@
       </w:rPr>
     </w:lvl>
   </w:abstractNum>
-  <w:abstractNum w:abstractNumId="23" w15:restartNumberingAfterBreak="0">
+  <w:abstractNum w:abstractNumId="26" w15:restartNumberingAfterBreak="0">
     <w:nsid w:val="75574E19"/>
     <w:multiLevelType w:val="multilevel"/>
     <w:tmpl w:val="E09C5D7E"/>
@@ -10778,7 +11646,7 @@
       </w:rPr>
     </w:lvl>
   </w:abstractNum>
-  <w:abstractNum w:abstractNumId="24" w15:restartNumberingAfterBreak="0">
+  <w:abstractNum w:abstractNumId="27" w15:restartNumberingAfterBreak="0">
     <w:nsid w:val="76777461"/>
     <w:multiLevelType w:val="multilevel"/>
     <w:tmpl w:val="16B8FDA8"/>
@@ -10927,35 +11795,145 @@
       </w:rPr>
     </w:lvl>
   </w:abstractNum>
+  <w:abstractNum w:abstractNumId="28" w15:restartNumberingAfterBreak="0">
+    <w:nsid w:val="7E067437"/>
+    <w:multiLevelType w:val="multilevel"/>
+    <w:tmpl w:val="68922E0E"/>
+    <w:lvl w:ilvl="0">
+      <w:start w:val="1"/>
+      <w:numFmt w:val="decimal"/>
+      <w:lvlText w:val="%1)"/>
+      <w:lvlJc w:val="left"/>
+      <w:pPr>
+        <w:tabs>
+          <w:tab w:val="num" w:pos="720"/>
+        </w:tabs>
+        <w:ind w:left="720" w:hanging="360"/>
+      </w:pPr>
+    </w:lvl>
+    <w:lvl w:ilvl="1">
+      <w:start w:val="1"/>
+      <w:numFmt w:val="upperLetter"/>
+      <w:lvlText w:val="%2."/>
+      <w:lvlJc w:val="left"/>
+      <w:pPr>
+        <w:ind w:left="1080" w:hanging="360"/>
+      </w:pPr>
+    </w:lvl>
+    <w:lvl w:ilvl="2" w:tentative="1">
+      <w:start w:val="1"/>
+      <w:numFmt w:val="decimal"/>
+      <w:lvlText w:val="%3."/>
+      <w:lvlJc w:val="left"/>
+      <w:pPr>
+        <w:tabs>
+          <w:tab w:val="num" w:pos="2160"/>
+        </w:tabs>
+        <w:ind w:left="2160" w:hanging="360"/>
+      </w:pPr>
+    </w:lvl>
+    <w:lvl w:ilvl="3" w:tentative="1">
+      <w:start w:val="1"/>
+      <w:numFmt w:val="decimal"/>
+      <w:lvlText w:val="%4."/>
+      <w:lvlJc w:val="left"/>
+      <w:pPr>
+        <w:tabs>
+          <w:tab w:val="num" w:pos="2880"/>
+        </w:tabs>
+        <w:ind w:left="2880" w:hanging="360"/>
+      </w:pPr>
+    </w:lvl>
+    <w:lvl w:ilvl="4" w:tentative="1">
+      <w:start w:val="1"/>
+      <w:numFmt w:val="decimal"/>
+      <w:lvlText w:val="%5."/>
+      <w:lvlJc w:val="left"/>
+      <w:pPr>
+        <w:tabs>
+          <w:tab w:val="num" w:pos="3600"/>
+        </w:tabs>
+        <w:ind w:left="3600" w:hanging="360"/>
+      </w:pPr>
+    </w:lvl>
+    <w:lvl w:ilvl="5" w:tentative="1">
+      <w:start w:val="1"/>
+      <w:numFmt w:val="decimal"/>
+      <w:lvlText w:val="%6."/>
+      <w:lvlJc w:val="left"/>
+      <w:pPr>
+        <w:tabs>
+          <w:tab w:val="num" w:pos="4320"/>
+        </w:tabs>
+        <w:ind w:left="4320" w:hanging="360"/>
+      </w:pPr>
+    </w:lvl>
+    <w:lvl w:ilvl="6" w:tentative="1">
+      <w:start w:val="1"/>
+      <w:numFmt w:val="decimal"/>
+      <w:lvlText w:val="%7."/>
+      <w:lvlJc w:val="left"/>
+      <w:pPr>
+        <w:tabs>
+          <w:tab w:val="num" w:pos="5040"/>
+        </w:tabs>
+        <w:ind w:left="5040" w:hanging="360"/>
+      </w:pPr>
+    </w:lvl>
+    <w:lvl w:ilvl="7" w:tentative="1">
+      <w:start w:val="1"/>
+      <w:numFmt w:val="decimal"/>
+      <w:lvlText w:val="%8."/>
+      <w:lvlJc w:val="left"/>
+      <w:pPr>
+        <w:tabs>
+          <w:tab w:val="num" w:pos="5760"/>
+        </w:tabs>
+        <w:ind w:left="5760" w:hanging="360"/>
+      </w:pPr>
+    </w:lvl>
+    <w:lvl w:ilvl="8" w:tentative="1">
+      <w:start w:val="1"/>
+      <w:numFmt w:val="decimal"/>
+      <w:lvlText w:val="%9."/>
+      <w:lvlJc w:val="left"/>
+      <w:pPr>
+        <w:tabs>
+          <w:tab w:val="num" w:pos="6480"/>
+        </w:tabs>
+        <w:ind w:left="6480" w:hanging="360"/>
+      </w:pPr>
+    </w:lvl>
+  </w:abstractNum>
   <w:num w:numId="1" w16cid:durableId="2061200371">
-    <w:abstractNumId w:val="6"/>
+    <w:abstractNumId w:val="7"/>
   </w:num>
   <w:num w:numId="2" w16cid:durableId="1670713694">
     <w:abstractNumId w:val="0"/>
   </w:num>
   <w:num w:numId="3" w16cid:durableId="383914085">
+    <w:abstractNumId w:val="22"/>
+  </w:num>
+  <w:num w:numId="4" w16cid:durableId="1758400361">
+    <w:abstractNumId w:val="11"/>
+  </w:num>
+  <w:num w:numId="5" w16cid:durableId="1432623327">
+    <w:abstractNumId w:val="16"/>
+  </w:num>
+  <w:num w:numId="6" w16cid:durableId="2140682994">
+    <w:abstractNumId w:val="8"/>
+  </w:num>
+  <w:num w:numId="7" w16cid:durableId="1816799608">
     <w:abstractNumId w:val="19"/>
   </w:num>
-  <w:num w:numId="4" w16cid:durableId="1758400361">
-    <w:abstractNumId w:val="9"/>
-  </w:num>
-  <w:num w:numId="5" w16cid:durableId="1432623327">
-    <w:abstractNumId w:val="13"/>
-  </w:num>
-  <w:num w:numId="6" w16cid:durableId="2140682994">
-    <w:abstractNumId w:val="7"/>
-  </w:num>
-  <w:num w:numId="7" w16cid:durableId="1816799608">
-    <w:abstractNumId w:val="16"/>
-  </w:num>
   <w:num w:numId="8" w16cid:durableId="1556892706">
-    <w:abstractNumId w:val="18"/>
+    <w:abstractNumId w:val="21"/>
   </w:num>
   <w:num w:numId="9" w16cid:durableId="1569537666">
-    <w:abstractNumId w:val="12"/>
+    <w:abstractNumId w:val="15"/>
   </w:num>
   <w:num w:numId="10" w16cid:durableId="1470587536">
-    <w:abstractNumId w:val="24"/>
+    <w:abstractNumId w:val="27"/>
   </w:num>
   <w:num w:numId="11" w16cid:durableId="813106397">
     <w:abstractNumId w:val="1"/>
@@ -10964,43 +11942,55 @@
     <w:abstractNumId w:val="2"/>
   </w:num>
   <w:num w:numId="13" w16cid:durableId="656688222">
-    <w:abstractNumId w:val="8"/>
+    <w:abstractNumId w:val="10"/>
   </w:num>
   <w:num w:numId="14" w16cid:durableId="1185439703">
-    <w:abstractNumId w:val="22"/>
+    <w:abstractNumId w:val="25"/>
   </w:num>
   <w:num w:numId="15" w16cid:durableId="1787381426">
-    <w:abstractNumId w:val="21"/>
+    <w:abstractNumId w:val="24"/>
   </w:num>
   <w:num w:numId="16" w16cid:durableId="2120029977">
-    <w:abstractNumId w:val="15"/>
+    <w:abstractNumId w:val="18"/>
   </w:num>
   <w:num w:numId="17" w16cid:durableId="624313596">
-    <w:abstractNumId w:val="10"/>
+    <w:abstractNumId w:val="12"/>
   </w:num>
   <w:num w:numId="18" w16cid:durableId="730925537">
-    <w:abstractNumId w:val="5"/>
+    <w:abstractNumId w:val="6"/>
   </w:num>
   <w:num w:numId="19" w16cid:durableId="229463551">
-    <w:abstractNumId w:val="20"/>
+    <w:abstractNumId w:val="23"/>
   </w:num>
   <w:num w:numId="20" w16cid:durableId="1461607289">
-    <w:abstractNumId w:val="23"/>
+    <w:abstractNumId w:val="26"/>
   </w:num>
   <w:num w:numId="21" w16cid:durableId="1195315789">
-    <w:abstractNumId w:val="11"/>
+    <w:abstractNumId w:val="13"/>
   </w:num>
   <w:num w:numId="22" w16cid:durableId="1161389789">
-    <w:abstractNumId w:val="4"/>
+    <w:abstractNumId w:val="5"/>
   </w:num>
   <w:num w:numId="23" w16cid:durableId="832261902">
     <w:abstractNumId w:val="3"/>
   </w:num>
   <w:num w:numId="24" w16cid:durableId="1792016899">
+    <w:abstractNumId w:val="20"/>
+  </w:num>
+  <w:num w:numId="25" w16cid:durableId="998734539">
     <w:abstractNumId w:val="17"/>
   </w:num>
-  <w:num w:numId="25" w16cid:durableId="998734539">
+  <w:num w:numId="26" w16cid:durableId="79956018">
     <w:abstractNumId w:val="14"/>
+  </w:num>
+  <w:num w:numId="27" w16cid:durableId="1074159924">
+    <w:abstractNumId w:val="4"/>
+  </w:num>
+  <w:num w:numId="28" w16cid:durableId="865488945">
+    <w:abstractNumId w:val="28"/>
+  </w:num>
+  <w:num w:numId="29" w16cid:durableId="2099983946">
+    <w:abstractNumId w:val="9"/>
   </w:num>
 </w:numbering>
 </file>
@@ -11608,6 +12598,7 @@
   <w:style w:type="character" w:default="1" w:styleId="DefaultParagraphFont">
     <w:name w:val="Default Paragraph Font"/>
     <w:uiPriority w:val="1"/>
+    <w:semiHidden/>
     <w:unhideWhenUsed/>
   </w:style>
   <w:style w:type="table" w:default="1" w:styleId="TableNormal">

</xml_diff>